<commit_message>
testing wb added, edits to vs code and screenshots
</commit_message>
<xml_diff>
--- a/Week 2/Screenshots.docx
+++ b/Week 2/Screenshots.docx
@@ -3,17 +3,15 @@
 <w:document xmlns:wpc="http://schemas.microsoft.com/office/word/2010/wordprocessingCanvas" xmlns:cx="http://schemas.microsoft.com/office/drawing/2014/chartex" xmlns:cx1="http://schemas.microsoft.com/office/drawing/2015/9/8/chartex" xmlns:cx2="http://schemas.microsoft.com/office/drawing/2015/10/21/chartex" xmlns:cx3="http://schemas.microsoft.com/office/drawing/2016/5/9/chartex" xmlns:cx4="http://schemas.microsoft.com/office/drawing/2016/5/10/chartex" xmlns:cx5="http://schemas.microsoft.com/office/drawing/2016/5/11/chartex" xmlns:cx6="http://schemas.microsoft.com/office/drawing/2016/5/12/chartex" xmlns:cx7="http://schemas.microsoft.com/office/drawing/2016/5/13/chartex" xmlns:cx8="http://schemas.microsoft.com/office/drawing/2016/5/14/chartex" xmlns:mc="http://schemas.openxmlformats.org/markup-compatibility/2006" xmlns:aink="http://schemas.microsoft.com/office/drawing/2016/ink" xmlns:am3d="http://schemas.microsoft.com/office/drawing/2017/model3d" xmlns:o="urn:schemas-microsoft-com:office:office" xmlns:r="http://schemas.openxmlformats.org/officeDocument/2006/relationships" xmlns:m="http://schemas.openxmlformats.org/officeDocument/2006/math" xmlns:v="urn:schemas-microsoft-com:vml" xmlns:wp14="http://schemas.microsoft.com/office/word/2010/wordprocessingDrawing" xmlns:wp="http://schemas.openxmlformats.org/drawingml/2006/wordprocessingDrawing" xmlns:w10="urn:schemas-microsoft-com:office:word" xmlns:w="http://schemas.openxmlformats.org/wordprocessingml/2006/main" xmlns:w14="http://schemas.microsoft.com/office/word/2010/wordml" xmlns:w15="http://schemas.microsoft.com/office/word/2012/wordml" xmlns:w16cid="http://schemas.microsoft.com/office/word/2016/wordml/cid" xmlns:w16se="http://schemas.microsoft.com/office/word/2015/wordml/symex" xmlns:wpg="http://schemas.microsoft.com/office/word/2010/wordprocessingGroup" xmlns:wpi="http://schemas.microsoft.com/office/word/2010/wordprocessingInk" xmlns:wne="http://schemas.microsoft.com/office/word/2006/wordml" xmlns:wps="http://schemas.microsoft.com/office/word/2010/wordprocessingShape" mc:Ignorable="w14 w15 w16se w16cid wp14">
   <w:body>
     <w:p>
-      <w:bookmarkStart w:id="0" w:name="_GoBack"/>
-      <w:bookmarkEnd w:id="0"/>
       <w:r>
         <w:rPr>
           <w:noProof/>
         </w:rPr>
         <w:drawing>
-          <wp:inline distT="0" distB="0" distL="0" distR="0" wp14:anchorId="1D5B11C4" wp14:editId="640B0F4E">
-            <wp:extent cx="9144000" cy="3486785"/>
-            <wp:effectExtent l="0" t="0" r="0" b="0"/>
-            <wp:docPr id="4" name="Picture 4"/>
+          <wp:inline distT="0" distB="0" distL="0" distR="0" wp14:anchorId="38BD6C49" wp14:editId="5C8C07A3">
+            <wp:extent cx="9144000" cy="4796155"/>
+            <wp:effectExtent l="0" t="0" r="0" b="4445"/>
+            <wp:docPr id="1" name="Picture 1"/>
             <wp:cNvGraphicFramePr>
               <a:graphicFrameLocks xmlns:a="http://schemas.openxmlformats.org/drawingml/2006/main" noChangeAspect="1"/>
             </wp:cNvGraphicFramePr>
@@ -33,7 +31,7 @@
                   <pic:spPr>
                     <a:xfrm>
                       <a:off x="0" y="0"/>
-                      <a:ext cx="9144000" cy="3486785"/>
+                      <a:ext cx="9144000" cy="4796155"/>
                     </a:xfrm>
                     <a:prstGeom prst="rect">
                       <a:avLst/>
@@ -51,10 +49,10 @@
         </w:rPr>
         <w:lastRenderedPageBreak/>
         <w:drawing>
-          <wp:inline distT="0" distB="0" distL="0" distR="0" wp14:anchorId="658673D0" wp14:editId="6B71E0B0">
-            <wp:extent cx="9144000" cy="3477260"/>
-            <wp:effectExtent l="0" t="0" r="0" b="8890"/>
-            <wp:docPr id="1" name="Picture 1"/>
+          <wp:inline distT="0" distB="0" distL="0" distR="0" wp14:anchorId="1FFDDA77" wp14:editId="1C7E0BA5">
+            <wp:extent cx="9144000" cy="4740275"/>
+            <wp:effectExtent l="0" t="0" r="0" b="3175"/>
+            <wp:docPr id="2" name="Picture 2"/>
             <wp:cNvGraphicFramePr>
               <a:graphicFrameLocks xmlns:a="http://schemas.openxmlformats.org/drawingml/2006/main" noChangeAspect="1"/>
             </wp:cNvGraphicFramePr>
@@ -74,7 +72,7 @@
                   <pic:spPr>
                     <a:xfrm>
                       <a:off x="0" y="0"/>
-                      <a:ext cx="9144000" cy="3477260"/>
+                      <a:ext cx="9144000" cy="4740275"/>
                     </a:xfrm>
                     <a:prstGeom prst="rect">
                       <a:avLst/>
@@ -86,18 +84,16 @@
           </wp:inline>
         </w:drawing>
       </w:r>
-    </w:p>
-    <w:p>
       <w:r>
         <w:rPr>
           <w:noProof/>
         </w:rPr>
         <w:lastRenderedPageBreak/>
         <w:drawing>
-          <wp:inline distT="0" distB="0" distL="0" distR="0" wp14:anchorId="40345A5E" wp14:editId="6A8F6ECB">
-            <wp:extent cx="9144000" cy="3488690"/>
-            <wp:effectExtent l="0" t="0" r="0" b="0"/>
-            <wp:docPr id="5" name="Picture 5"/>
+          <wp:inline distT="0" distB="0" distL="0" distR="0" wp14:anchorId="2572DC55" wp14:editId="4300E58B">
+            <wp:extent cx="9144000" cy="4757420"/>
+            <wp:effectExtent l="0" t="0" r="0" b="5080"/>
+            <wp:docPr id="3" name="Picture 3"/>
             <wp:cNvGraphicFramePr>
               <a:graphicFrameLocks xmlns:a="http://schemas.openxmlformats.org/drawingml/2006/main" noChangeAspect="1"/>
             </wp:cNvGraphicFramePr>
@@ -117,7 +113,7 @@
                   <pic:spPr>
                     <a:xfrm>
                       <a:off x="0" y="0"/>
-                      <a:ext cx="9144000" cy="3488690"/>
+                      <a:ext cx="9144000" cy="4757420"/>
                     </a:xfrm>
                     <a:prstGeom prst="rect">
                       <a:avLst/>
@@ -129,7 +125,10 @@
           </wp:inline>
         </w:drawing>
       </w:r>
+      <w:bookmarkStart w:id="0" w:name="_GoBack"/>
+      <w:bookmarkEnd w:id="0"/>
     </w:p>
+    <w:p/>
     <w:sectPr>
       <w:pgSz w:w="15840" w:h="12240" w:orient="landscape"/>
       <w:pgMar w:top="720" w:right="720" w:bottom="720" w:left="720" w:header="720" w:footer="720" w:gutter="0"/>

</xml_diff>